<commit_message>
Simplify exercice part 1
</commit_message>
<xml_diff>
--- a/Impact Analysis part1.docx
+++ b/Impact Analysis part1.docx
@@ -7150,6 +7150,15 @@
     </w:p>
     <w:p>
       <w:pPr>
+        <w:spacing w:before="0" w:after="0" w:line="276" w:lineRule="auto"/>
+        <w:jc w:val="left"/>
+        <w:rPr>
+          <w:lang w:val="en-US"/>
+        </w:rPr>
+      </w:pPr>
+    </w:p>
+    <w:p>
+      <w:pPr>
         <w:widowControl w:val="0"/>
         <w:rPr>
           <w:bCs/>
@@ -7161,7 +7170,6 @@
           <w:bCs/>
           <w:lang w:val="en-US"/>
         </w:rPr>
-        <w:lastRenderedPageBreak/>
         <w:t xml:space="preserve">Start by identifying the related Item of the </w:t>
       </w:r>
       <w:proofErr w:type="spellStart"/>
@@ -7286,7 +7294,25 @@
           <w:szCs w:val="18"/>
           <w:lang w:val="en-US"/>
         </w:rPr>
-        <w:t>This will allow to eliminate the SFR not related to our update.</w:t>
+        <w:t xml:space="preserve">This will allow to eliminate the SFR not related to our </w:t>
+      </w:r>
+      <w:r>
+        <w:rPr>
+          <w:iCs/>
+          <w:sz w:val="20"/>
+          <w:szCs w:val="18"/>
+          <w:lang w:val="en-US"/>
+        </w:rPr>
+        <w:t xml:space="preserve">firewall </w:t>
+      </w:r>
+      <w:r>
+        <w:rPr>
+          <w:iCs/>
+          <w:sz w:val="20"/>
+          <w:szCs w:val="18"/>
+          <w:lang w:val="en-US"/>
+        </w:rPr>
+        <w:t>update.</w:t>
       </w:r>
     </w:p>
     <w:tbl>
@@ -7935,7 +7961,7 @@
         </w:trPr>
         <w:tc>
           <w:tcPr>
-            <w:tcW w:w="417" w:type="pct"/>
+            <w:tcW w:w="407" w:type="pct"/>
             <w:tcBorders>
               <w:top w:val="single" w:sz="4" w:space="0" w:color="000000"/>
               <w:left w:val="single" w:sz="4" w:space="0" w:color="000000"/>
@@ -7966,7 +7992,7 @@
         </w:tc>
         <w:tc>
           <w:tcPr>
-            <w:tcW w:w="701" w:type="pct"/>
+            <w:tcW w:w="732" w:type="pct"/>
             <w:tcBorders>
               <w:top w:val="single" w:sz="4" w:space="0" w:color="000000"/>
               <w:bottom w:val="single" w:sz="4" w:space="0" w:color="000000"/>
@@ -7996,7 +8022,7 @@
         </w:tc>
         <w:tc>
           <w:tcPr>
-            <w:tcW w:w="1477" w:type="pct"/>
+            <w:tcW w:w="1467" w:type="pct"/>
             <w:tcBorders>
               <w:top w:val="single" w:sz="4" w:space="0" w:color="000000"/>
               <w:bottom w:val="single" w:sz="4" w:space="0" w:color="000000"/>
@@ -8056,7 +8082,7 @@
         </w:tc>
         <w:tc>
           <w:tcPr>
-            <w:tcW w:w="2015" w:type="pct"/>
+            <w:tcW w:w="2005" w:type="pct"/>
             <w:tcBorders>
               <w:top w:val="single" w:sz="4" w:space="0" w:color="000000"/>
               <w:bottom w:val="single" w:sz="4" w:space="0" w:color="000000"/>
@@ -8091,7 +8117,7 @@
         </w:trPr>
         <w:tc>
           <w:tcPr>
-            <w:tcW w:w="417" w:type="pct"/>
+            <w:tcW w:w="407" w:type="pct"/>
             <w:tcBorders>
               <w:left w:val="single" w:sz="4" w:space="0" w:color="000000"/>
               <w:bottom w:val="single" w:sz="4" w:space="0" w:color="000000"/>
@@ -8122,7 +8148,7 @@
         </w:tc>
         <w:tc>
           <w:tcPr>
-            <w:tcW w:w="701" w:type="pct"/>
+            <w:tcW w:w="732" w:type="pct"/>
             <w:tcBorders>
               <w:bottom w:val="single" w:sz="4" w:space="0" w:color="000000"/>
               <w:right w:val="single" w:sz="4" w:space="0" w:color="000000"/>
@@ -8148,7 +8174,7 @@
         </w:tc>
         <w:tc>
           <w:tcPr>
-            <w:tcW w:w="1477" w:type="pct"/>
+            <w:tcW w:w="1467" w:type="pct"/>
             <w:tcBorders>
               <w:bottom w:val="single" w:sz="4" w:space="0" w:color="000000"/>
               <w:right w:val="single" w:sz="4" w:space="0" w:color="000000"/>
@@ -8200,7 +8226,7 @@
         </w:tc>
         <w:tc>
           <w:tcPr>
-            <w:tcW w:w="2015" w:type="pct"/>
+            <w:tcW w:w="2005" w:type="pct"/>
             <w:tcBorders>
               <w:bottom w:val="single" w:sz="4" w:space="0" w:color="000000"/>
               <w:right w:val="single" w:sz="4" w:space="0" w:color="000000"/>
@@ -8247,7 +8273,7 @@
         </w:trPr>
         <w:tc>
           <w:tcPr>
-            <w:tcW w:w="417" w:type="pct"/>
+            <w:tcW w:w="407" w:type="pct"/>
             <w:tcBorders>
               <w:left w:val="single" w:sz="4" w:space="0" w:color="000000"/>
               <w:bottom w:val="single" w:sz="4" w:space="0" w:color="000000"/>
@@ -8263,20 +8289,22 @@
                 <w:lang w:val="en-US"/>
               </w:rPr>
             </w:pPr>
-          </w:p>
-          <w:p>
-            <w:pPr>
-              <w:widowControl w:val="0"/>
-              <w:jc w:val="center"/>
-              <w:rPr>
-                <w:lang w:val="en-US"/>
-              </w:rPr>
-            </w:pPr>
+            <w:hyperlink r:id="rId27">
+              <w:r>
+                <w:rPr>
+                  <w:rFonts w:eastAsia="Calibri"/>
+                  <w:color w:val="1155CC"/>
+                  <w:u w:val="single"/>
+                  <w:lang w:val="en-US"/>
+                </w:rPr>
+                <w:t>3</w:t>
+              </w:r>
+            </w:hyperlink>
           </w:p>
         </w:tc>
         <w:tc>
           <w:tcPr>
-            <w:tcW w:w="701" w:type="pct"/>
+            <w:tcW w:w="732" w:type="pct"/>
             <w:tcBorders>
               <w:bottom w:val="single" w:sz="4" w:space="0" w:color="000000"/>
               <w:right w:val="single" w:sz="4" w:space="0" w:color="000000"/>
@@ -8291,11 +8319,731 @@
                 <w:lang w:val="en-US"/>
               </w:rPr>
             </w:pPr>
+            <w:r>
+              <w:rPr>
+                <w:rFonts w:eastAsia="Calibri"/>
+                <w:lang w:val="en-US"/>
+              </w:rPr>
+              <w:t>FDP_ACF.1.2</w:t>
+            </w:r>
           </w:p>
         </w:tc>
         <w:tc>
           <w:tcPr>
-            <w:tcW w:w="1477" w:type="pct"/>
+            <w:tcW w:w="1467" w:type="pct"/>
+            <w:tcBorders>
+              <w:bottom w:val="single" w:sz="4" w:space="0" w:color="000000"/>
+              <w:right w:val="single" w:sz="4" w:space="0" w:color="000000"/>
+            </w:tcBorders>
+            <w:vAlign w:val="center"/>
+          </w:tcPr>
+          <w:p>
+            <w:pPr>
+              <w:widowControl w:val="0"/>
+              <w:jc w:val="center"/>
+              <w:rPr>
+                <w:lang w:val="en-US"/>
+              </w:rPr>
+            </w:pPr>
+            <w:r>
+              <w:rPr>
+                <w:rFonts w:eastAsia="Calibri"/>
+                <w:lang w:val="en-US"/>
+              </w:rPr>
+              <w:t>The TSF shall enforce rules to determine if an operation among controlled subjects and controlled objects is allowed.</w:t>
+            </w:r>
+          </w:p>
+        </w:tc>
+        <w:tc>
+          <w:tcPr>
+            <w:tcW w:w="389" w:type="pct"/>
+            <w:tcBorders>
+              <w:bottom w:val="single" w:sz="4" w:space="0" w:color="000000"/>
+              <w:right w:val="single" w:sz="4" w:space="0" w:color="000000"/>
+            </w:tcBorders>
+            <w:vAlign w:val="center"/>
+          </w:tcPr>
+          <w:p>
+            <w:pPr>
+              <w:widowControl w:val="0"/>
+              <w:jc w:val="center"/>
+              <w:rPr>
+                <w:lang w:val="en-US"/>
+              </w:rPr>
+            </w:pPr>
+          </w:p>
+        </w:tc>
+        <w:tc>
+          <w:tcPr>
+            <w:tcW w:w="2005" w:type="pct"/>
+            <w:tcBorders>
+              <w:bottom w:val="single" w:sz="4" w:space="0" w:color="000000"/>
+              <w:right w:val="single" w:sz="4" w:space="0" w:color="000000"/>
+            </w:tcBorders>
+            <w:vAlign w:val="center"/>
+          </w:tcPr>
+          <w:p>
+            <w:pPr>
+              <w:widowControl w:val="0"/>
+              <w:jc w:val="center"/>
+              <w:rPr>
+                <w:lang w:val="en-US"/>
+              </w:rPr>
+            </w:pPr>
+          </w:p>
+        </w:tc>
+      </w:tr>
+      <w:tr>
+        <w:trPr>
+          <w:trHeight w:val="445"/>
+        </w:trPr>
+        <w:tc>
+          <w:tcPr>
+            <w:tcW w:w="407" w:type="pct"/>
+            <w:tcBorders>
+              <w:left w:val="single" w:sz="4" w:space="0" w:color="000000"/>
+              <w:bottom w:val="single" w:sz="4" w:space="0" w:color="000000"/>
+              <w:right w:val="single" w:sz="4" w:space="0" w:color="000000"/>
+            </w:tcBorders>
+            <w:vAlign w:val="center"/>
+          </w:tcPr>
+          <w:p>
+            <w:pPr>
+              <w:widowControl w:val="0"/>
+              <w:jc w:val="center"/>
+              <w:rPr>
+                <w:lang w:val="en-US"/>
+              </w:rPr>
+            </w:pPr>
+            <w:hyperlink r:id="rId28">
+              <w:r>
+                <w:rPr>
+                  <w:rFonts w:eastAsia="Calibri"/>
+                  <w:color w:val="1155CC"/>
+                  <w:u w:val="single"/>
+                  <w:lang w:val="en-US"/>
+                </w:rPr>
+                <w:t>4</w:t>
+              </w:r>
+            </w:hyperlink>
+          </w:p>
+        </w:tc>
+        <w:tc>
+          <w:tcPr>
+            <w:tcW w:w="732" w:type="pct"/>
+            <w:tcBorders>
+              <w:bottom w:val="single" w:sz="4" w:space="0" w:color="000000"/>
+              <w:right w:val="single" w:sz="4" w:space="0" w:color="000000"/>
+            </w:tcBorders>
+            <w:vAlign w:val="center"/>
+          </w:tcPr>
+          <w:p>
+            <w:pPr>
+              <w:widowControl w:val="0"/>
+              <w:jc w:val="center"/>
+              <w:rPr>
+                <w:lang w:val="en-US"/>
+              </w:rPr>
+            </w:pPr>
+            <w:r>
+              <w:rPr>
+                <w:rFonts w:eastAsia="Calibri"/>
+                <w:lang w:val="en-US"/>
+              </w:rPr>
+              <w:t>FDP_ACF.1.3</w:t>
+            </w:r>
+          </w:p>
+        </w:tc>
+        <w:tc>
+          <w:tcPr>
+            <w:tcW w:w="1467" w:type="pct"/>
+            <w:tcBorders>
+              <w:bottom w:val="single" w:sz="4" w:space="0" w:color="000000"/>
+              <w:right w:val="single" w:sz="4" w:space="0" w:color="000000"/>
+            </w:tcBorders>
+            <w:vAlign w:val="center"/>
+          </w:tcPr>
+          <w:p>
+            <w:pPr>
+              <w:widowControl w:val="0"/>
+              <w:jc w:val="center"/>
+              <w:rPr>
+                <w:lang w:val="en-US"/>
+              </w:rPr>
+            </w:pPr>
+            <w:r>
+              <w:rPr>
+                <w:rFonts w:eastAsia="Calibri"/>
+                <w:lang w:val="en-US"/>
+              </w:rPr>
+              <w:t xml:space="preserve">The TSF shall explicitly </w:t>
+            </w:r>
+            <w:proofErr w:type="spellStart"/>
+            <w:r>
+              <w:rPr>
+                <w:rFonts w:eastAsia="Calibri"/>
+                <w:lang w:val="en-US"/>
+              </w:rPr>
+              <w:t>authorise</w:t>
+            </w:r>
+            <w:proofErr w:type="spellEnd"/>
+            <w:r>
+              <w:rPr>
+                <w:rFonts w:eastAsia="Calibri"/>
+                <w:lang w:val="en-US"/>
+              </w:rPr>
+              <w:t xml:space="preserve"> access of subjects to objects based on additional rules.</w:t>
+            </w:r>
+          </w:p>
+        </w:tc>
+        <w:tc>
+          <w:tcPr>
+            <w:tcW w:w="389" w:type="pct"/>
+            <w:tcBorders>
+              <w:bottom w:val="single" w:sz="4" w:space="0" w:color="000000"/>
+              <w:right w:val="single" w:sz="4" w:space="0" w:color="000000"/>
+            </w:tcBorders>
+            <w:vAlign w:val="center"/>
+          </w:tcPr>
+          <w:p>
+            <w:pPr>
+              <w:widowControl w:val="0"/>
+              <w:jc w:val="center"/>
+              <w:rPr>
+                <w:lang w:val="en-US"/>
+              </w:rPr>
+            </w:pPr>
+          </w:p>
+        </w:tc>
+        <w:tc>
+          <w:tcPr>
+            <w:tcW w:w="2005" w:type="pct"/>
+            <w:tcBorders>
+              <w:bottom w:val="single" w:sz="4" w:space="0" w:color="000000"/>
+              <w:right w:val="single" w:sz="4" w:space="0" w:color="000000"/>
+            </w:tcBorders>
+            <w:vAlign w:val="center"/>
+          </w:tcPr>
+          <w:p>
+            <w:pPr>
+              <w:widowControl w:val="0"/>
+              <w:jc w:val="center"/>
+              <w:rPr>
+                <w:lang w:val="en-US"/>
+              </w:rPr>
+            </w:pPr>
+          </w:p>
+        </w:tc>
+      </w:tr>
+      <w:tr>
+        <w:trPr>
+          <w:trHeight w:val="445"/>
+        </w:trPr>
+        <w:tc>
+          <w:tcPr>
+            <w:tcW w:w="407" w:type="pct"/>
+            <w:tcBorders>
+              <w:left w:val="single" w:sz="4" w:space="0" w:color="000000"/>
+              <w:bottom w:val="single" w:sz="4" w:space="0" w:color="000000"/>
+              <w:right w:val="single" w:sz="4" w:space="0" w:color="000000"/>
+            </w:tcBorders>
+            <w:vAlign w:val="center"/>
+          </w:tcPr>
+          <w:p>
+            <w:pPr>
+              <w:widowControl w:val="0"/>
+              <w:jc w:val="center"/>
+              <w:rPr>
+                <w:lang w:val="en-US"/>
+              </w:rPr>
+            </w:pPr>
+            <w:hyperlink r:id="rId29">
+              <w:r>
+                <w:rPr>
+                  <w:rFonts w:eastAsia="Calibri"/>
+                  <w:color w:val="1155CC"/>
+                  <w:u w:val="single"/>
+                  <w:lang w:val="en-US"/>
+                </w:rPr>
+                <w:t>4</w:t>
+              </w:r>
+            </w:hyperlink>
+          </w:p>
+        </w:tc>
+        <w:tc>
+          <w:tcPr>
+            <w:tcW w:w="732" w:type="pct"/>
+            <w:tcBorders>
+              <w:bottom w:val="single" w:sz="4" w:space="0" w:color="000000"/>
+              <w:right w:val="single" w:sz="4" w:space="0" w:color="000000"/>
+            </w:tcBorders>
+            <w:vAlign w:val="center"/>
+          </w:tcPr>
+          <w:p>
+            <w:pPr>
+              <w:widowControl w:val="0"/>
+              <w:jc w:val="center"/>
+              <w:rPr>
+                <w:lang w:val="en-US"/>
+              </w:rPr>
+            </w:pPr>
+            <w:r>
+              <w:rPr>
+                <w:rFonts w:eastAsia="Calibri"/>
+                <w:lang w:val="en-US"/>
+              </w:rPr>
+              <w:t>FDP_ACF.1.4</w:t>
+            </w:r>
+          </w:p>
+        </w:tc>
+        <w:tc>
+          <w:tcPr>
+            <w:tcW w:w="1467" w:type="pct"/>
+            <w:tcBorders>
+              <w:bottom w:val="single" w:sz="4" w:space="0" w:color="000000"/>
+              <w:right w:val="single" w:sz="4" w:space="0" w:color="000000"/>
+            </w:tcBorders>
+            <w:vAlign w:val="center"/>
+          </w:tcPr>
+          <w:p>
+            <w:pPr>
+              <w:widowControl w:val="0"/>
+              <w:jc w:val="center"/>
+              <w:rPr>
+                <w:lang w:val="en-US"/>
+              </w:rPr>
+            </w:pPr>
+            <w:sdt>
+              <w:sdtPr>
+                <w:rPr>
+                  <w:lang w:val="en-US"/>
+                </w:rPr>
+                <w:tag w:val="goog_rdk_3"/>
+                <w:id w:val="-2085752243"/>
+              </w:sdtPr>
+              <w:sdtContent/>
+            </w:sdt>
+            <w:sdt>
+              <w:sdtPr>
+                <w:rPr>
+                  <w:lang w:val="en-US"/>
+                </w:rPr>
+                <w:tag w:val="goog_rdk_4"/>
+                <w:id w:val="-382861266"/>
+              </w:sdtPr>
+              <w:sdtContent/>
+            </w:sdt>
+            <w:r>
+              <w:rPr>
+                <w:rFonts w:eastAsia="Calibri"/>
+                <w:lang w:val="en-US"/>
+              </w:rPr>
+              <w:t>The TSF shall explicitly deny access of subjects to objects based on the rules.</w:t>
+            </w:r>
+          </w:p>
+        </w:tc>
+        <w:tc>
+          <w:tcPr>
+            <w:tcW w:w="389" w:type="pct"/>
+            <w:tcBorders>
+              <w:bottom w:val="single" w:sz="4" w:space="0" w:color="000000"/>
+              <w:right w:val="single" w:sz="4" w:space="0" w:color="000000"/>
+            </w:tcBorders>
+            <w:vAlign w:val="center"/>
+          </w:tcPr>
+          <w:p>
+            <w:pPr>
+              <w:widowControl w:val="0"/>
+              <w:jc w:val="center"/>
+              <w:rPr>
+                <w:lang w:val="en-US"/>
+              </w:rPr>
+            </w:pPr>
+          </w:p>
+        </w:tc>
+        <w:tc>
+          <w:tcPr>
+            <w:tcW w:w="2005" w:type="pct"/>
+            <w:tcBorders>
+              <w:bottom w:val="single" w:sz="4" w:space="0" w:color="000000"/>
+              <w:right w:val="single" w:sz="4" w:space="0" w:color="000000"/>
+            </w:tcBorders>
+            <w:vAlign w:val="center"/>
+          </w:tcPr>
+          <w:p>
+            <w:pPr>
+              <w:widowControl w:val="0"/>
+              <w:jc w:val="center"/>
+              <w:rPr>
+                <w:lang w:val="en-US"/>
+              </w:rPr>
+            </w:pPr>
+          </w:p>
+        </w:tc>
+      </w:tr>
+      <w:tr>
+        <w:trPr>
+          <w:trHeight w:val="775"/>
+        </w:trPr>
+        <w:tc>
+          <w:tcPr>
+            <w:tcW w:w="407" w:type="pct"/>
+            <w:tcBorders>
+              <w:left w:val="single" w:sz="4" w:space="0" w:color="000000"/>
+              <w:bottom w:val="single" w:sz="4" w:space="0" w:color="000000"/>
+              <w:right w:val="single" w:sz="4" w:space="0" w:color="000000"/>
+            </w:tcBorders>
+            <w:vAlign w:val="center"/>
+          </w:tcPr>
+          <w:p>
+            <w:pPr>
+              <w:widowControl w:val="0"/>
+              <w:jc w:val="center"/>
+              <w:rPr>
+                <w:lang w:val="en-US"/>
+              </w:rPr>
+            </w:pPr>
+            <w:hyperlink r:id="rId30">
+              <w:r>
+                <w:rPr>
+                  <w:rFonts w:eastAsia="Calibri"/>
+                  <w:color w:val="1155CC"/>
+                  <w:u w:val="single"/>
+                  <w:lang w:val="en-US"/>
+                </w:rPr>
+                <w:t>4</w:t>
+              </w:r>
+            </w:hyperlink>
+          </w:p>
+        </w:tc>
+        <w:tc>
+          <w:tcPr>
+            <w:tcW w:w="732" w:type="pct"/>
+            <w:tcBorders>
+              <w:bottom w:val="single" w:sz="4" w:space="0" w:color="000000"/>
+              <w:right w:val="single" w:sz="4" w:space="0" w:color="000000"/>
+            </w:tcBorders>
+            <w:vAlign w:val="center"/>
+          </w:tcPr>
+          <w:p>
+            <w:pPr>
+              <w:widowControl w:val="0"/>
+              <w:jc w:val="center"/>
+              <w:rPr>
+                <w:lang w:val="en-US"/>
+              </w:rPr>
+            </w:pPr>
+            <w:sdt>
+              <w:sdtPr>
+                <w:rPr>
+                  <w:lang w:val="en-US"/>
+                </w:rPr>
+                <w:tag w:val="goog_rdk_5"/>
+                <w:id w:val="1311837864"/>
+              </w:sdtPr>
+              <w:sdtContent/>
+            </w:sdt>
+            <w:sdt>
+              <w:sdtPr>
+                <w:rPr>
+                  <w:lang w:val="en-US"/>
+                </w:rPr>
+                <w:tag w:val="goog_rdk_6"/>
+                <w:id w:val="-1955937505"/>
+              </w:sdtPr>
+              <w:sdtContent/>
+            </w:sdt>
+            <w:r>
+              <w:rPr>
+                <w:rFonts w:eastAsia="Calibri"/>
+                <w:lang w:val="en-US"/>
+              </w:rPr>
+              <w:t>FDP_IFF.4.1</w:t>
+            </w:r>
+          </w:p>
+        </w:tc>
+        <w:tc>
+          <w:tcPr>
+            <w:tcW w:w="1467" w:type="pct"/>
+            <w:tcBorders>
+              <w:bottom w:val="single" w:sz="4" w:space="0" w:color="000000"/>
+              <w:right w:val="single" w:sz="4" w:space="0" w:color="000000"/>
+            </w:tcBorders>
+            <w:vAlign w:val="center"/>
+          </w:tcPr>
+          <w:p>
+            <w:pPr>
+              <w:widowControl w:val="0"/>
+              <w:jc w:val="center"/>
+              <w:rPr>
+                <w:lang w:val="en-US"/>
+              </w:rPr>
+            </w:pPr>
+            <w:r>
+              <w:rPr>
+                <w:rFonts w:eastAsia="Calibri"/>
+                <w:lang w:val="en-US"/>
+              </w:rPr>
+              <w:t>The TSF shall enforce the information flow control to limit the capacity of illicit information flows to a maximum capacity.</w:t>
+            </w:r>
+          </w:p>
+        </w:tc>
+        <w:tc>
+          <w:tcPr>
+            <w:tcW w:w="389" w:type="pct"/>
+            <w:tcBorders>
+              <w:bottom w:val="single" w:sz="4" w:space="0" w:color="000000"/>
+              <w:right w:val="single" w:sz="4" w:space="0" w:color="000000"/>
+            </w:tcBorders>
+            <w:vAlign w:val="center"/>
+          </w:tcPr>
+          <w:p>
+            <w:pPr>
+              <w:widowControl w:val="0"/>
+              <w:jc w:val="center"/>
+              <w:rPr>
+                <w:lang w:val="en-US"/>
+              </w:rPr>
+            </w:pPr>
+          </w:p>
+        </w:tc>
+        <w:tc>
+          <w:tcPr>
+            <w:tcW w:w="2005" w:type="pct"/>
+            <w:tcBorders>
+              <w:bottom w:val="single" w:sz="4" w:space="0" w:color="000000"/>
+              <w:right w:val="single" w:sz="4" w:space="0" w:color="000000"/>
+            </w:tcBorders>
+            <w:vAlign w:val="center"/>
+          </w:tcPr>
+          <w:p>
+            <w:pPr>
+              <w:widowControl w:val="0"/>
+              <w:jc w:val="center"/>
+              <w:rPr>
+                <w:lang w:val="en-US"/>
+              </w:rPr>
+            </w:pPr>
+          </w:p>
+        </w:tc>
+      </w:tr>
+      <w:tr>
+        <w:trPr>
+          <w:trHeight w:val="445"/>
+        </w:trPr>
+        <w:tc>
+          <w:tcPr>
+            <w:tcW w:w="407" w:type="pct"/>
+            <w:tcBorders>
+              <w:left w:val="single" w:sz="4" w:space="0" w:color="000000"/>
+              <w:bottom w:val="single" w:sz="4" w:space="0" w:color="000000"/>
+              <w:right w:val="single" w:sz="4" w:space="0" w:color="000000"/>
+            </w:tcBorders>
+            <w:vAlign w:val="center"/>
+          </w:tcPr>
+          <w:p>
+            <w:pPr>
+              <w:widowControl w:val="0"/>
+              <w:jc w:val="center"/>
+              <w:rPr>
+                <w:lang w:val="en-US"/>
+              </w:rPr>
+            </w:pPr>
+            <w:hyperlink r:id="rId31">
+              <w:r>
+                <w:rPr>
+                  <w:rFonts w:eastAsia="Calibri"/>
+                  <w:color w:val="1155CC"/>
+                  <w:u w:val="single"/>
+                  <w:lang w:val="en-US"/>
+                </w:rPr>
+                <w:t>4</w:t>
+              </w:r>
+            </w:hyperlink>
+          </w:p>
+        </w:tc>
+        <w:tc>
+          <w:tcPr>
+            <w:tcW w:w="732" w:type="pct"/>
+            <w:tcBorders>
+              <w:bottom w:val="single" w:sz="4" w:space="0" w:color="000000"/>
+              <w:right w:val="single" w:sz="4" w:space="0" w:color="000000"/>
+            </w:tcBorders>
+            <w:vAlign w:val="center"/>
+          </w:tcPr>
+          <w:p>
+            <w:pPr>
+              <w:widowControl w:val="0"/>
+              <w:jc w:val="center"/>
+              <w:rPr>
+                <w:lang w:val="en-US"/>
+              </w:rPr>
+            </w:pPr>
+            <w:r>
+              <w:rPr>
+                <w:rFonts w:eastAsia="Calibri"/>
+                <w:lang w:val="en-US"/>
+              </w:rPr>
+              <w:t>FDP_IFF.4.2</w:t>
+            </w:r>
+          </w:p>
+        </w:tc>
+        <w:tc>
+          <w:tcPr>
+            <w:tcW w:w="1467" w:type="pct"/>
+            <w:tcBorders>
+              <w:bottom w:val="single" w:sz="4" w:space="0" w:color="000000"/>
+              <w:right w:val="single" w:sz="4" w:space="0" w:color="000000"/>
+            </w:tcBorders>
+            <w:vAlign w:val="center"/>
+          </w:tcPr>
+          <w:p>
+            <w:pPr>
+              <w:widowControl w:val="0"/>
+              <w:jc w:val="center"/>
+              <w:rPr>
+                <w:lang w:val="en-US"/>
+              </w:rPr>
+            </w:pPr>
+            <w:r>
+              <w:rPr>
+                <w:rFonts w:eastAsia="Calibri"/>
+                <w:lang w:val="en-US"/>
+              </w:rPr>
+              <w:t xml:space="preserve">The TSF shall prevent the following types of illicit information </w:t>
+            </w:r>
+            <w:proofErr w:type="gramStart"/>
+            <w:r>
+              <w:rPr>
+                <w:rFonts w:eastAsia="Calibri"/>
+                <w:lang w:val="en-US"/>
+              </w:rPr>
+              <w:t>flow :</w:t>
+            </w:r>
+            <w:proofErr w:type="gramEnd"/>
+            <w:r>
+              <w:rPr>
+                <w:rFonts w:eastAsia="Calibri"/>
+                <w:lang w:val="en-US"/>
+              </w:rPr>
+              <w:t xml:space="preserve"> </w:t>
+            </w:r>
+            <w:proofErr w:type="spellStart"/>
+            <w:r>
+              <w:rPr>
+                <w:rFonts w:eastAsia="Calibri"/>
+                <w:lang w:val="en-US"/>
+              </w:rPr>
+              <w:t>tcp</w:t>
+            </w:r>
+            <w:proofErr w:type="spellEnd"/>
+            <w:r>
+              <w:rPr>
+                <w:rFonts w:eastAsia="Calibri"/>
+                <w:lang w:val="en-US"/>
+              </w:rPr>
+              <w:t xml:space="preserve"> shell or http shell.</w:t>
+            </w:r>
+          </w:p>
+        </w:tc>
+        <w:tc>
+          <w:tcPr>
+            <w:tcW w:w="389" w:type="pct"/>
+            <w:tcBorders>
+              <w:bottom w:val="single" w:sz="4" w:space="0" w:color="000000"/>
+              <w:right w:val="single" w:sz="4" w:space="0" w:color="000000"/>
+            </w:tcBorders>
+            <w:vAlign w:val="center"/>
+          </w:tcPr>
+          <w:p>
+            <w:pPr>
+              <w:widowControl w:val="0"/>
+              <w:jc w:val="center"/>
+              <w:rPr>
+                <w:rFonts w:eastAsia="Calibri"/>
+                <w:lang w:val="en-US"/>
+              </w:rPr>
+            </w:pPr>
+          </w:p>
+        </w:tc>
+        <w:tc>
+          <w:tcPr>
+            <w:tcW w:w="2005" w:type="pct"/>
+            <w:tcBorders>
+              <w:bottom w:val="single" w:sz="4" w:space="0" w:color="000000"/>
+              <w:right w:val="single" w:sz="4" w:space="0" w:color="000000"/>
+            </w:tcBorders>
+            <w:vAlign w:val="center"/>
+          </w:tcPr>
+          <w:p>
+            <w:pPr>
+              <w:widowControl w:val="0"/>
+              <w:jc w:val="center"/>
+              <w:rPr>
+                <w:rFonts w:eastAsia="Calibri"/>
+                <w:lang w:val="en-US"/>
+              </w:rPr>
+            </w:pPr>
+          </w:p>
+        </w:tc>
+      </w:tr>
+      <w:tr>
+        <w:trPr>
+          <w:trHeight w:val="775"/>
+        </w:trPr>
+        <w:tc>
+          <w:tcPr>
+            <w:tcW w:w="407" w:type="pct"/>
+            <w:tcBorders>
+              <w:left w:val="single" w:sz="4" w:space="0" w:color="000000"/>
+              <w:bottom w:val="single" w:sz="4" w:space="0" w:color="000000"/>
+              <w:right w:val="single" w:sz="4" w:space="0" w:color="000000"/>
+            </w:tcBorders>
+            <w:vAlign w:val="center"/>
+          </w:tcPr>
+          <w:p>
+            <w:pPr>
+              <w:widowControl w:val="0"/>
+              <w:jc w:val="center"/>
+              <w:rPr>
+                <w:lang w:val="en-US"/>
+              </w:rPr>
+            </w:pPr>
+            <w:hyperlink r:id="rId32">
+              <w:r>
+                <w:rPr>
+                  <w:rFonts w:eastAsia="Calibri"/>
+                  <w:color w:val="1155CC"/>
+                  <w:u w:val="single"/>
+                  <w:lang w:val="en-US"/>
+                </w:rPr>
+                <w:t>5</w:t>
+              </w:r>
+            </w:hyperlink>
+          </w:p>
+        </w:tc>
+        <w:tc>
+          <w:tcPr>
+            <w:tcW w:w="732" w:type="pct"/>
+            <w:tcBorders>
+              <w:bottom w:val="single" w:sz="4" w:space="0" w:color="000000"/>
+              <w:right w:val="single" w:sz="4" w:space="0" w:color="000000"/>
+            </w:tcBorders>
+            <w:vAlign w:val="center"/>
+          </w:tcPr>
+          <w:p>
+            <w:pPr>
+              <w:widowControl w:val="0"/>
+              <w:jc w:val="center"/>
+              <w:rPr>
+                <w:lang w:val="en-US"/>
+              </w:rPr>
+            </w:pPr>
+          </w:p>
+        </w:tc>
+        <w:tc>
+          <w:tcPr>
+            <w:tcW w:w="1467" w:type="pct"/>
             <w:tcBorders>
               <w:bottom w:val="single" w:sz="4" w:space="0" w:color="000000"/>
               <w:right w:val="single" w:sz="4" w:space="0" w:color="000000"/>
@@ -8333,7 +9081,7 @@
         </w:tc>
         <w:tc>
           <w:tcPr>
-            <w:tcW w:w="2015" w:type="pct"/>
+            <w:tcW w:w="2005" w:type="pct"/>
             <w:tcBorders>
               <w:bottom w:val="single" w:sz="4" w:space="0" w:color="000000"/>
               <w:right w:val="single" w:sz="4" w:space="0" w:color="000000"/>
@@ -8353,11 +9101,11 @@
       </w:tr>
       <w:tr>
         <w:trPr>
-          <w:trHeight w:val="445"/>
+          <w:trHeight w:val="775"/>
         </w:trPr>
         <w:tc>
           <w:tcPr>
-            <w:tcW w:w="417" w:type="pct"/>
+            <w:tcW w:w="407" w:type="pct"/>
             <w:tcBorders>
               <w:left w:val="single" w:sz="4" w:space="0" w:color="000000"/>
               <w:bottom w:val="single" w:sz="4" w:space="0" w:color="000000"/>
@@ -8373,20 +9121,22 @@
                 <w:lang w:val="en-US"/>
               </w:rPr>
             </w:pPr>
-          </w:p>
-          <w:p>
-            <w:pPr>
-              <w:widowControl w:val="0"/>
-              <w:jc w:val="center"/>
-              <w:rPr>
-                <w:lang w:val="en-US"/>
-              </w:rPr>
-            </w:pPr>
+            <w:hyperlink r:id="rId33">
+              <w:r>
+                <w:rPr>
+                  <w:rFonts w:eastAsia="Calibri"/>
+                  <w:color w:val="1155CC"/>
+                  <w:u w:val="single"/>
+                  <w:lang w:val="en-US"/>
+                </w:rPr>
+                <w:t>5</w:t>
+              </w:r>
+            </w:hyperlink>
           </w:p>
         </w:tc>
         <w:tc>
           <w:tcPr>
-            <w:tcW w:w="701" w:type="pct"/>
+            <w:tcW w:w="732" w:type="pct"/>
             <w:tcBorders>
               <w:bottom w:val="single" w:sz="4" w:space="0" w:color="000000"/>
               <w:right w:val="single" w:sz="4" w:space="0" w:color="000000"/>
@@ -8405,7 +9155,7 @@
         </w:tc>
         <w:tc>
           <w:tcPr>
-            <w:tcW w:w="1477" w:type="pct"/>
+            <w:tcW w:w="1467" w:type="pct"/>
             <w:tcBorders>
               <w:bottom w:val="single" w:sz="4" w:space="0" w:color="000000"/>
               <w:right w:val="single" w:sz="4" w:space="0" w:color="000000"/>
@@ -8443,7 +9193,7 @@
         </w:tc>
         <w:tc>
           <w:tcPr>
-            <w:tcW w:w="2015" w:type="pct"/>
+            <w:tcW w:w="2005" w:type="pct"/>
             <w:tcBorders>
               <w:bottom w:val="single" w:sz="4" w:space="0" w:color="000000"/>
               <w:right w:val="single" w:sz="4" w:space="0" w:color="000000"/>
@@ -8463,11 +9213,11 @@
       </w:tr>
       <w:tr>
         <w:trPr>
-          <w:trHeight w:val="445"/>
+          <w:trHeight w:val="775"/>
         </w:trPr>
         <w:tc>
           <w:tcPr>
-            <w:tcW w:w="417" w:type="pct"/>
+            <w:tcW w:w="407" w:type="pct"/>
             <w:tcBorders>
               <w:left w:val="single" w:sz="4" w:space="0" w:color="000000"/>
               <w:bottom w:val="single" w:sz="4" w:space="0" w:color="000000"/>
@@ -8483,20 +9233,22 @@
                 <w:lang w:val="en-US"/>
               </w:rPr>
             </w:pPr>
-          </w:p>
-          <w:p>
-            <w:pPr>
-              <w:widowControl w:val="0"/>
-              <w:jc w:val="center"/>
-              <w:rPr>
-                <w:lang w:val="en-US"/>
-              </w:rPr>
-            </w:pPr>
+            <w:hyperlink r:id="rId34">
+              <w:r>
+                <w:rPr>
+                  <w:rFonts w:eastAsia="Calibri"/>
+                  <w:color w:val="1155CC"/>
+                  <w:u w:val="single"/>
+                  <w:lang w:val="en-US"/>
+                </w:rPr>
+                <w:t>5</w:t>
+              </w:r>
+            </w:hyperlink>
           </w:p>
         </w:tc>
         <w:tc>
           <w:tcPr>
-            <w:tcW w:w="701" w:type="pct"/>
+            <w:tcW w:w="732" w:type="pct"/>
             <w:tcBorders>
               <w:bottom w:val="single" w:sz="4" w:space="0" w:color="000000"/>
               <w:right w:val="single" w:sz="4" w:space="0" w:color="000000"/>
@@ -8515,7 +9267,7 @@
         </w:tc>
         <w:tc>
           <w:tcPr>
-            <w:tcW w:w="1477" w:type="pct"/>
+            <w:tcW w:w="1467" w:type="pct"/>
             <w:tcBorders>
               <w:bottom w:val="single" w:sz="4" w:space="0" w:color="000000"/>
               <w:right w:val="single" w:sz="4" w:space="0" w:color="000000"/>
@@ -8553,7 +9305,7 @@
         </w:tc>
         <w:tc>
           <w:tcPr>
-            <w:tcW w:w="2015" w:type="pct"/>
+            <w:tcW w:w="2005" w:type="pct"/>
             <w:tcBorders>
               <w:bottom w:val="single" w:sz="4" w:space="0" w:color="000000"/>
               <w:right w:val="single" w:sz="4" w:space="0" w:color="000000"/>
@@ -8577,7 +9329,7 @@
         </w:trPr>
         <w:tc>
           <w:tcPr>
-            <w:tcW w:w="417" w:type="pct"/>
+            <w:tcW w:w="407" w:type="pct"/>
             <w:tcBorders>
               <w:left w:val="single" w:sz="4" w:space="0" w:color="000000"/>
               <w:bottom w:val="single" w:sz="4" w:space="0" w:color="000000"/>
@@ -8593,20 +9345,22 @@
                 <w:lang w:val="en-US"/>
               </w:rPr>
             </w:pPr>
-          </w:p>
-          <w:p>
-            <w:pPr>
-              <w:widowControl w:val="0"/>
-              <w:jc w:val="center"/>
-              <w:rPr>
-                <w:lang w:val="en-US"/>
-              </w:rPr>
-            </w:pPr>
+            <w:hyperlink r:id="rId35">
+              <w:r>
+                <w:rPr>
+                  <w:rFonts w:eastAsia="Calibri"/>
+                  <w:color w:val="1155CC"/>
+                  <w:u w:val="single"/>
+                  <w:lang w:val="en-US"/>
+                </w:rPr>
+                <w:t>5</w:t>
+              </w:r>
+            </w:hyperlink>
           </w:p>
         </w:tc>
         <w:tc>
           <w:tcPr>
-            <w:tcW w:w="701" w:type="pct"/>
+            <w:tcW w:w="732" w:type="pct"/>
             <w:tcBorders>
               <w:bottom w:val="single" w:sz="4" w:space="0" w:color="000000"/>
               <w:right w:val="single" w:sz="4" w:space="0" w:color="000000"/>
@@ -8625,7 +9379,7 @@
         </w:tc>
         <w:tc>
           <w:tcPr>
-            <w:tcW w:w="1477" w:type="pct"/>
+            <w:tcW w:w="1467" w:type="pct"/>
             <w:tcBorders>
               <w:bottom w:val="single" w:sz="4" w:space="0" w:color="000000"/>
               <w:right w:val="single" w:sz="4" w:space="0" w:color="000000"/>
@@ -8663,7 +9417,7 @@
         </w:tc>
         <w:tc>
           <w:tcPr>
-            <w:tcW w:w="2015" w:type="pct"/>
+            <w:tcW w:w="2005" w:type="pct"/>
             <w:tcBorders>
               <w:bottom w:val="single" w:sz="4" w:space="0" w:color="000000"/>
               <w:right w:val="single" w:sz="4" w:space="0" w:color="000000"/>
@@ -8683,11 +9437,11 @@
       </w:tr>
       <w:tr>
         <w:trPr>
-          <w:trHeight w:val="445"/>
+          <w:trHeight w:val="775"/>
         </w:trPr>
         <w:tc>
           <w:tcPr>
-            <w:tcW w:w="417" w:type="pct"/>
+            <w:tcW w:w="407" w:type="pct"/>
             <w:tcBorders>
               <w:left w:val="single" w:sz="4" w:space="0" w:color="000000"/>
               <w:bottom w:val="single" w:sz="4" w:space="0" w:color="000000"/>
@@ -8703,20 +9457,22 @@
                 <w:lang w:val="en-US"/>
               </w:rPr>
             </w:pPr>
-          </w:p>
-          <w:p>
-            <w:pPr>
-              <w:widowControl w:val="0"/>
-              <w:jc w:val="center"/>
-              <w:rPr>
-                <w:lang w:val="en-US"/>
-              </w:rPr>
-            </w:pPr>
+            <w:hyperlink r:id="rId36">
+              <w:r>
+                <w:rPr>
+                  <w:rFonts w:eastAsia="Calibri"/>
+                  <w:color w:val="1155CC"/>
+                  <w:u w:val="single"/>
+                  <w:lang w:val="en-US"/>
+                </w:rPr>
+                <w:t>2</w:t>
+              </w:r>
+            </w:hyperlink>
           </w:p>
         </w:tc>
         <w:tc>
           <w:tcPr>
-            <w:tcW w:w="701" w:type="pct"/>
+            <w:tcW w:w="732" w:type="pct"/>
             <w:tcBorders>
               <w:bottom w:val="single" w:sz="4" w:space="0" w:color="000000"/>
               <w:right w:val="single" w:sz="4" w:space="0" w:color="000000"/>
@@ -8735,7 +9491,7 @@
         </w:tc>
         <w:tc>
           <w:tcPr>
-            <w:tcW w:w="1477" w:type="pct"/>
+            <w:tcW w:w="1467" w:type="pct"/>
             <w:tcBorders>
               <w:bottom w:val="single" w:sz="4" w:space="0" w:color="000000"/>
               <w:right w:val="single" w:sz="4" w:space="0" w:color="000000"/>
@@ -8766,7 +9522,6 @@
               <w:widowControl w:val="0"/>
               <w:jc w:val="center"/>
               <w:rPr>
-                <w:rFonts w:eastAsia="Calibri"/>
                 <w:lang w:val="en-US"/>
               </w:rPr>
             </w:pPr>
@@ -8774,7 +9529,7 @@
         </w:tc>
         <w:tc>
           <w:tcPr>
-            <w:tcW w:w="2015" w:type="pct"/>
+            <w:tcW w:w="2005" w:type="pct"/>
             <w:tcBorders>
               <w:bottom w:val="single" w:sz="4" w:space="0" w:color="000000"/>
               <w:right w:val="single" w:sz="4" w:space="0" w:color="000000"/>
@@ -8786,7 +9541,6 @@
               <w:widowControl w:val="0"/>
               <w:jc w:val="center"/>
               <w:rPr>
-                <w:rFonts w:eastAsia="Calibri"/>
                 <w:lang w:val="en-US"/>
               </w:rPr>
             </w:pPr>
@@ -8799,7 +9553,7 @@
         </w:trPr>
         <w:tc>
           <w:tcPr>
-            <w:tcW w:w="417" w:type="pct"/>
+            <w:tcW w:w="407" w:type="pct"/>
             <w:tcBorders>
               <w:left w:val="single" w:sz="4" w:space="0" w:color="000000"/>
               <w:bottom w:val="single" w:sz="4" w:space="0" w:color="000000"/>
@@ -8815,20 +9569,22 @@
                 <w:lang w:val="en-US"/>
               </w:rPr>
             </w:pPr>
-          </w:p>
-          <w:p>
-            <w:pPr>
-              <w:widowControl w:val="0"/>
-              <w:jc w:val="center"/>
-              <w:rPr>
-                <w:lang w:val="en-US"/>
-              </w:rPr>
-            </w:pPr>
+            <w:hyperlink r:id="rId37">
+              <w:r>
+                <w:rPr>
+                  <w:rFonts w:eastAsia="Calibri"/>
+                  <w:color w:val="1155CC"/>
+                  <w:u w:val="single"/>
+                  <w:lang w:val="en-US"/>
+                </w:rPr>
+                <w:t>3</w:t>
+              </w:r>
+            </w:hyperlink>
           </w:p>
         </w:tc>
         <w:tc>
           <w:tcPr>
-            <w:tcW w:w="701" w:type="pct"/>
+            <w:tcW w:w="732" w:type="pct"/>
             <w:tcBorders>
               <w:bottom w:val="single" w:sz="4" w:space="0" w:color="000000"/>
               <w:right w:val="single" w:sz="4" w:space="0" w:color="000000"/>
@@ -8847,7 +9603,7 @@
         </w:tc>
         <w:tc>
           <w:tcPr>
-            <w:tcW w:w="1477" w:type="pct"/>
+            <w:tcW w:w="1467" w:type="pct"/>
             <w:tcBorders>
               <w:bottom w:val="single" w:sz="4" w:space="0" w:color="000000"/>
               <w:right w:val="single" w:sz="4" w:space="0" w:color="000000"/>
@@ -8885,7 +9641,7 @@
         </w:tc>
         <w:tc>
           <w:tcPr>
-            <w:tcW w:w="2015" w:type="pct"/>
+            <w:tcW w:w="2005" w:type="pct"/>
             <w:tcBorders>
               <w:bottom w:val="single" w:sz="4" w:space="0" w:color="000000"/>
               <w:right w:val="single" w:sz="4" w:space="0" w:color="000000"/>
@@ -8903,556 +9659,6 @@
           </w:p>
         </w:tc>
       </w:tr>
-      <w:tr>
-        <w:trPr>
-          <w:trHeight w:val="775"/>
-        </w:trPr>
-        <w:tc>
-          <w:tcPr>
-            <w:tcW w:w="417" w:type="pct"/>
-            <w:tcBorders>
-              <w:left w:val="single" w:sz="4" w:space="0" w:color="000000"/>
-              <w:bottom w:val="single" w:sz="4" w:space="0" w:color="000000"/>
-              <w:right w:val="single" w:sz="4" w:space="0" w:color="000000"/>
-            </w:tcBorders>
-            <w:vAlign w:val="center"/>
-          </w:tcPr>
-          <w:p>
-            <w:pPr>
-              <w:widowControl w:val="0"/>
-              <w:jc w:val="center"/>
-              <w:rPr>
-                <w:lang w:val="en-US"/>
-              </w:rPr>
-            </w:pPr>
-          </w:p>
-          <w:p>
-            <w:pPr>
-              <w:widowControl w:val="0"/>
-              <w:jc w:val="center"/>
-              <w:rPr>
-                <w:lang w:val="en-US"/>
-              </w:rPr>
-            </w:pPr>
-          </w:p>
-        </w:tc>
-        <w:tc>
-          <w:tcPr>
-            <w:tcW w:w="701" w:type="pct"/>
-            <w:tcBorders>
-              <w:bottom w:val="single" w:sz="4" w:space="0" w:color="000000"/>
-              <w:right w:val="single" w:sz="4" w:space="0" w:color="000000"/>
-            </w:tcBorders>
-            <w:vAlign w:val="center"/>
-          </w:tcPr>
-          <w:p>
-            <w:pPr>
-              <w:widowControl w:val="0"/>
-              <w:jc w:val="center"/>
-              <w:rPr>
-                <w:lang w:val="en-US"/>
-              </w:rPr>
-            </w:pPr>
-          </w:p>
-        </w:tc>
-        <w:tc>
-          <w:tcPr>
-            <w:tcW w:w="1477" w:type="pct"/>
-            <w:tcBorders>
-              <w:bottom w:val="single" w:sz="4" w:space="0" w:color="000000"/>
-              <w:right w:val="single" w:sz="4" w:space="0" w:color="000000"/>
-            </w:tcBorders>
-            <w:vAlign w:val="center"/>
-          </w:tcPr>
-          <w:p>
-            <w:pPr>
-              <w:widowControl w:val="0"/>
-              <w:jc w:val="center"/>
-              <w:rPr>
-                <w:lang w:val="en-US"/>
-              </w:rPr>
-            </w:pPr>
-          </w:p>
-        </w:tc>
-        <w:tc>
-          <w:tcPr>
-            <w:tcW w:w="389" w:type="pct"/>
-            <w:tcBorders>
-              <w:bottom w:val="single" w:sz="4" w:space="0" w:color="000000"/>
-              <w:right w:val="single" w:sz="4" w:space="0" w:color="000000"/>
-            </w:tcBorders>
-            <w:vAlign w:val="center"/>
-          </w:tcPr>
-          <w:p>
-            <w:pPr>
-              <w:widowControl w:val="0"/>
-              <w:jc w:val="center"/>
-              <w:rPr>
-                <w:lang w:val="en-US"/>
-              </w:rPr>
-            </w:pPr>
-          </w:p>
-        </w:tc>
-        <w:tc>
-          <w:tcPr>
-            <w:tcW w:w="2015" w:type="pct"/>
-            <w:tcBorders>
-              <w:bottom w:val="single" w:sz="4" w:space="0" w:color="000000"/>
-              <w:right w:val="single" w:sz="4" w:space="0" w:color="000000"/>
-            </w:tcBorders>
-            <w:vAlign w:val="center"/>
-          </w:tcPr>
-          <w:p>
-            <w:pPr>
-              <w:widowControl w:val="0"/>
-              <w:jc w:val="center"/>
-              <w:rPr>
-                <w:lang w:val="en-US"/>
-              </w:rPr>
-            </w:pPr>
-          </w:p>
-        </w:tc>
-      </w:tr>
-      <w:tr>
-        <w:trPr>
-          <w:trHeight w:val="775"/>
-        </w:trPr>
-        <w:tc>
-          <w:tcPr>
-            <w:tcW w:w="417" w:type="pct"/>
-            <w:tcBorders>
-              <w:left w:val="single" w:sz="4" w:space="0" w:color="000000"/>
-              <w:bottom w:val="single" w:sz="4" w:space="0" w:color="000000"/>
-              <w:right w:val="single" w:sz="4" w:space="0" w:color="000000"/>
-            </w:tcBorders>
-            <w:vAlign w:val="center"/>
-          </w:tcPr>
-          <w:p>
-            <w:pPr>
-              <w:widowControl w:val="0"/>
-              <w:jc w:val="center"/>
-              <w:rPr>
-                <w:lang w:val="en-US"/>
-              </w:rPr>
-            </w:pPr>
-          </w:p>
-          <w:p>
-            <w:pPr>
-              <w:widowControl w:val="0"/>
-              <w:jc w:val="center"/>
-              <w:rPr>
-                <w:lang w:val="en-US"/>
-              </w:rPr>
-            </w:pPr>
-          </w:p>
-        </w:tc>
-        <w:tc>
-          <w:tcPr>
-            <w:tcW w:w="701" w:type="pct"/>
-            <w:tcBorders>
-              <w:bottom w:val="single" w:sz="4" w:space="0" w:color="000000"/>
-              <w:right w:val="single" w:sz="4" w:space="0" w:color="000000"/>
-            </w:tcBorders>
-            <w:vAlign w:val="center"/>
-          </w:tcPr>
-          <w:p>
-            <w:pPr>
-              <w:widowControl w:val="0"/>
-              <w:jc w:val="center"/>
-              <w:rPr>
-                <w:lang w:val="en-US"/>
-              </w:rPr>
-            </w:pPr>
-          </w:p>
-        </w:tc>
-        <w:tc>
-          <w:tcPr>
-            <w:tcW w:w="1477" w:type="pct"/>
-            <w:tcBorders>
-              <w:bottom w:val="single" w:sz="4" w:space="0" w:color="000000"/>
-              <w:right w:val="single" w:sz="4" w:space="0" w:color="000000"/>
-            </w:tcBorders>
-            <w:vAlign w:val="center"/>
-          </w:tcPr>
-          <w:p>
-            <w:pPr>
-              <w:widowControl w:val="0"/>
-              <w:jc w:val="center"/>
-              <w:rPr>
-                <w:lang w:val="en-US"/>
-              </w:rPr>
-            </w:pPr>
-          </w:p>
-        </w:tc>
-        <w:tc>
-          <w:tcPr>
-            <w:tcW w:w="389" w:type="pct"/>
-            <w:tcBorders>
-              <w:bottom w:val="single" w:sz="4" w:space="0" w:color="000000"/>
-              <w:right w:val="single" w:sz="4" w:space="0" w:color="000000"/>
-            </w:tcBorders>
-            <w:vAlign w:val="center"/>
-          </w:tcPr>
-          <w:p>
-            <w:pPr>
-              <w:widowControl w:val="0"/>
-              <w:jc w:val="center"/>
-              <w:rPr>
-                <w:lang w:val="en-US"/>
-              </w:rPr>
-            </w:pPr>
-          </w:p>
-        </w:tc>
-        <w:tc>
-          <w:tcPr>
-            <w:tcW w:w="2015" w:type="pct"/>
-            <w:tcBorders>
-              <w:bottom w:val="single" w:sz="4" w:space="0" w:color="000000"/>
-              <w:right w:val="single" w:sz="4" w:space="0" w:color="000000"/>
-            </w:tcBorders>
-            <w:vAlign w:val="center"/>
-          </w:tcPr>
-          <w:p>
-            <w:pPr>
-              <w:widowControl w:val="0"/>
-              <w:jc w:val="center"/>
-              <w:rPr>
-                <w:lang w:val="en-US"/>
-              </w:rPr>
-            </w:pPr>
-          </w:p>
-        </w:tc>
-      </w:tr>
-      <w:tr>
-        <w:trPr>
-          <w:trHeight w:val="775"/>
-        </w:trPr>
-        <w:tc>
-          <w:tcPr>
-            <w:tcW w:w="417" w:type="pct"/>
-            <w:tcBorders>
-              <w:left w:val="single" w:sz="4" w:space="0" w:color="000000"/>
-              <w:bottom w:val="single" w:sz="4" w:space="0" w:color="000000"/>
-              <w:right w:val="single" w:sz="4" w:space="0" w:color="000000"/>
-            </w:tcBorders>
-            <w:vAlign w:val="center"/>
-          </w:tcPr>
-          <w:p>
-            <w:pPr>
-              <w:widowControl w:val="0"/>
-              <w:jc w:val="center"/>
-              <w:rPr>
-                <w:lang w:val="en-US"/>
-              </w:rPr>
-            </w:pPr>
-          </w:p>
-          <w:p>
-            <w:pPr>
-              <w:widowControl w:val="0"/>
-              <w:jc w:val="center"/>
-              <w:rPr>
-                <w:lang w:val="en-US"/>
-              </w:rPr>
-            </w:pPr>
-          </w:p>
-        </w:tc>
-        <w:tc>
-          <w:tcPr>
-            <w:tcW w:w="701" w:type="pct"/>
-            <w:tcBorders>
-              <w:bottom w:val="single" w:sz="4" w:space="0" w:color="000000"/>
-              <w:right w:val="single" w:sz="4" w:space="0" w:color="000000"/>
-            </w:tcBorders>
-            <w:vAlign w:val="center"/>
-          </w:tcPr>
-          <w:p>
-            <w:pPr>
-              <w:widowControl w:val="0"/>
-              <w:jc w:val="center"/>
-              <w:rPr>
-                <w:lang w:val="en-US"/>
-              </w:rPr>
-            </w:pPr>
-          </w:p>
-        </w:tc>
-        <w:tc>
-          <w:tcPr>
-            <w:tcW w:w="1477" w:type="pct"/>
-            <w:tcBorders>
-              <w:bottom w:val="single" w:sz="4" w:space="0" w:color="000000"/>
-              <w:right w:val="single" w:sz="4" w:space="0" w:color="000000"/>
-            </w:tcBorders>
-            <w:vAlign w:val="center"/>
-          </w:tcPr>
-          <w:p>
-            <w:pPr>
-              <w:widowControl w:val="0"/>
-              <w:jc w:val="center"/>
-              <w:rPr>
-                <w:lang w:val="en-US"/>
-              </w:rPr>
-            </w:pPr>
-          </w:p>
-        </w:tc>
-        <w:tc>
-          <w:tcPr>
-            <w:tcW w:w="389" w:type="pct"/>
-            <w:tcBorders>
-              <w:bottom w:val="single" w:sz="4" w:space="0" w:color="000000"/>
-              <w:right w:val="single" w:sz="4" w:space="0" w:color="000000"/>
-            </w:tcBorders>
-            <w:vAlign w:val="center"/>
-          </w:tcPr>
-          <w:p>
-            <w:pPr>
-              <w:widowControl w:val="0"/>
-              <w:jc w:val="center"/>
-              <w:rPr>
-                <w:lang w:val="en-US"/>
-              </w:rPr>
-            </w:pPr>
-          </w:p>
-        </w:tc>
-        <w:tc>
-          <w:tcPr>
-            <w:tcW w:w="2015" w:type="pct"/>
-            <w:tcBorders>
-              <w:bottom w:val="single" w:sz="4" w:space="0" w:color="000000"/>
-              <w:right w:val="single" w:sz="4" w:space="0" w:color="000000"/>
-            </w:tcBorders>
-            <w:vAlign w:val="center"/>
-          </w:tcPr>
-          <w:p>
-            <w:pPr>
-              <w:widowControl w:val="0"/>
-              <w:jc w:val="center"/>
-              <w:rPr>
-                <w:lang w:val="en-US"/>
-              </w:rPr>
-            </w:pPr>
-          </w:p>
-        </w:tc>
-      </w:tr>
-      <w:tr>
-        <w:trPr>
-          <w:trHeight w:val="775"/>
-        </w:trPr>
-        <w:tc>
-          <w:tcPr>
-            <w:tcW w:w="417" w:type="pct"/>
-            <w:tcBorders>
-              <w:left w:val="single" w:sz="4" w:space="0" w:color="000000"/>
-              <w:bottom w:val="single" w:sz="4" w:space="0" w:color="000000"/>
-              <w:right w:val="single" w:sz="4" w:space="0" w:color="000000"/>
-            </w:tcBorders>
-            <w:vAlign w:val="center"/>
-          </w:tcPr>
-          <w:p>
-            <w:pPr>
-              <w:widowControl w:val="0"/>
-              <w:jc w:val="center"/>
-              <w:rPr>
-                <w:lang w:val="en-US"/>
-              </w:rPr>
-            </w:pPr>
-          </w:p>
-          <w:p>
-            <w:pPr>
-              <w:widowControl w:val="0"/>
-              <w:jc w:val="center"/>
-              <w:rPr>
-                <w:lang w:val="en-US"/>
-              </w:rPr>
-            </w:pPr>
-          </w:p>
-        </w:tc>
-        <w:tc>
-          <w:tcPr>
-            <w:tcW w:w="701" w:type="pct"/>
-            <w:tcBorders>
-              <w:bottom w:val="single" w:sz="4" w:space="0" w:color="000000"/>
-              <w:right w:val="single" w:sz="4" w:space="0" w:color="000000"/>
-            </w:tcBorders>
-            <w:vAlign w:val="center"/>
-          </w:tcPr>
-          <w:p>
-            <w:pPr>
-              <w:widowControl w:val="0"/>
-              <w:jc w:val="center"/>
-              <w:rPr>
-                <w:lang w:val="en-US"/>
-              </w:rPr>
-            </w:pPr>
-          </w:p>
-        </w:tc>
-        <w:tc>
-          <w:tcPr>
-            <w:tcW w:w="1477" w:type="pct"/>
-            <w:tcBorders>
-              <w:bottom w:val="single" w:sz="4" w:space="0" w:color="000000"/>
-              <w:right w:val="single" w:sz="4" w:space="0" w:color="000000"/>
-            </w:tcBorders>
-            <w:vAlign w:val="center"/>
-          </w:tcPr>
-          <w:p>
-            <w:pPr>
-              <w:widowControl w:val="0"/>
-              <w:jc w:val="center"/>
-              <w:rPr>
-                <w:lang w:val="en-US"/>
-              </w:rPr>
-            </w:pPr>
-          </w:p>
-        </w:tc>
-        <w:tc>
-          <w:tcPr>
-            <w:tcW w:w="389" w:type="pct"/>
-            <w:tcBorders>
-              <w:bottom w:val="single" w:sz="4" w:space="0" w:color="000000"/>
-              <w:right w:val="single" w:sz="4" w:space="0" w:color="000000"/>
-            </w:tcBorders>
-            <w:vAlign w:val="center"/>
-          </w:tcPr>
-          <w:p>
-            <w:pPr>
-              <w:widowControl w:val="0"/>
-              <w:jc w:val="center"/>
-              <w:rPr>
-                <w:lang w:val="en-US"/>
-              </w:rPr>
-            </w:pPr>
-          </w:p>
-        </w:tc>
-        <w:tc>
-          <w:tcPr>
-            <w:tcW w:w="2015" w:type="pct"/>
-            <w:tcBorders>
-              <w:bottom w:val="single" w:sz="4" w:space="0" w:color="000000"/>
-              <w:right w:val="single" w:sz="4" w:space="0" w:color="000000"/>
-            </w:tcBorders>
-            <w:vAlign w:val="center"/>
-          </w:tcPr>
-          <w:p>
-            <w:pPr>
-              <w:widowControl w:val="0"/>
-              <w:jc w:val="center"/>
-              <w:rPr>
-                <w:lang w:val="en-US"/>
-              </w:rPr>
-            </w:pPr>
-          </w:p>
-        </w:tc>
-      </w:tr>
-      <w:tr>
-        <w:trPr>
-          <w:trHeight w:val="775"/>
-        </w:trPr>
-        <w:tc>
-          <w:tcPr>
-            <w:tcW w:w="417" w:type="pct"/>
-            <w:tcBorders>
-              <w:left w:val="single" w:sz="4" w:space="0" w:color="000000"/>
-              <w:bottom w:val="single" w:sz="4" w:space="0" w:color="000000"/>
-              <w:right w:val="single" w:sz="4" w:space="0" w:color="000000"/>
-            </w:tcBorders>
-            <w:vAlign w:val="center"/>
-          </w:tcPr>
-          <w:p>
-            <w:pPr>
-              <w:widowControl w:val="0"/>
-              <w:jc w:val="center"/>
-              <w:rPr>
-                <w:lang w:val="en-US"/>
-              </w:rPr>
-            </w:pPr>
-          </w:p>
-          <w:p>
-            <w:pPr>
-              <w:widowControl w:val="0"/>
-              <w:jc w:val="center"/>
-              <w:rPr>
-                <w:lang w:val="en-US"/>
-              </w:rPr>
-            </w:pPr>
-          </w:p>
-        </w:tc>
-        <w:tc>
-          <w:tcPr>
-            <w:tcW w:w="701" w:type="pct"/>
-            <w:tcBorders>
-              <w:bottom w:val="single" w:sz="4" w:space="0" w:color="000000"/>
-              <w:right w:val="single" w:sz="4" w:space="0" w:color="000000"/>
-            </w:tcBorders>
-            <w:vAlign w:val="center"/>
-          </w:tcPr>
-          <w:p>
-            <w:pPr>
-              <w:widowControl w:val="0"/>
-              <w:jc w:val="center"/>
-              <w:rPr>
-                <w:lang w:val="en-US"/>
-              </w:rPr>
-            </w:pPr>
-          </w:p>
-        </w:tc>
-        <w:tc>
-          <w:tcPr>
-            <w:tcW w:w="1477" w:type="pct"/>
-            <w:tcBorders>
-              <w:bottom w:val="single" w:sz="4" w:space="0" w:color="000000"/>
-              <w:right w:val="single" w:sz="4" w:space="0" w:color="000000"/>
-            </w:tcBorders>
-            <w:vAlign w:val="center"/>
-          </w:tcPr>
-          <w:p>
-            <w:pPr>
-              <w:widowControl w:val="0"/>
-              <w:jc w:val="center"/>
-              <w:rPr>
-                <w:lang w:val="en-US"/>
-              </w:rPr>
-            </w:pPr>
-          </w:p>
-        </w:tc>
-        <w:tc>
-          <w:tcPr>
-            <w:tcW w:w="389" w:type="pct"/>
-            <w:tcBorders>
-              <w:bottom w:val="single" w:sz="4" w:space="0" w:color="000000"/>
-              <w:right w:val="single" w:sz="4" w:space="0" w:color="000000"/>
-            </w:tcBorders>
-            <w:vAlign w:val="center"/>
-          </w:tcPr>
-          <w:p>
-            <w:pPr>
-              <w:widowControl w:val="0"/>
-              <w:jc w:val="center"/>
-              <w:rPr>
-                <w:lang w:val="en-US"/>
-              </w:rPr>
-            </w:pPr>
-          </w:p>
-        </w:tc>
-        <w:tc>
-          <w:tcPr>
-            <w:tcW w:w="2015" w:type="pct"/>
-            <w:tcBorders>
-              <w:bottom w:val="single" w:sz="4" w:space="0" w:color="000000"/>
-              <w:right w:val="single" w:sz="4" w:space="0" w:color="000000"/>
-            </w:tcBorders>
-            <w:vAlign w:val="center"/>
-          </w:tcPr>
-          <w:p>
-            <w:pPr>
-              <w:widowControl w:val="0"/>
-              <w:jc w:val="center"/>
-              <w:rPr>
-                <w:lang w:val="en-US"/>
-              </w:rPr>
-            </w:pPr>
-          </w:p>
-        </w:tc>
-      </w:tr>
     </w:tbl>
     <w:p>
       <w:pPr>
@@ -9491,8 +9697,8 @@
       <w:bookmarkEnd w:id="40"/>
     </w:p>
     <w:sectPr>
-      <w:footerReference w:type="default" r:id="rId27"/>
-      <w:footerReference w:type="first" r:id="rId28"/>
+      <w:footerReference w:type="default" r:id="rId38"/>
+      <w:footerReference w:type="first" r:id="rId39"/>
       <w:pgSz w:w="11906" w:h="16838"/>
       <w:pgMar w:top="1440" w:right="1133" w:bottom="1440" w:left="1134" w:header="720" w:footer="720" w:gutter="0"/>
       <w:pgNumType w:start="1"/>
@@ -13701,15 +13907,18 @@
 </file>
 
 <file path=customXml/item2.xml><?xml version="1.0" encoding="utf-8"?>
-<?mso-contentType ?>
-<FormTemplates xmlns="http://schemas.microsoft.com/sharepoint/v3/contenttype/forms">
-  <Display>DocumentLibraryForm</Display>
-  <Edit>DocumentLibraryForm</Edit>
-  <New>DocumentLibraryForm</New>
-</FormTemplates>
+<p:properties xmlns:p="http://schemas.microsoft.com/office/2006/metadata/properties" xmlns:xsi="http://www.w3.org/2001/XMLSchema-instance" xmlns:pc="http://schemas.microsoft.com/office/infopath/2007/PartnerControls">
+  <documentManagement/>
+</p:properties>
 </file>
 
 <file path=customXml/item3.xml><?xml version="1.0" encoding="utf-8"?>
+<go:gDocsCustomXmlDataStorage xmlns:go="http://customooxmlschemas.google.com/" xmlns:r="http://schemas.openxmlformats.org/officeDocument/2006/relationships">
+  <go:docsCustomData xmlns:go="http://customooxmlschemas.google.com/" roundtripDataSignature="AMtx7mjFgjoaD1OLd5qcvuzh4Bx32FSENg==">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</go:docsCustomData>
+</go:gDocsCustomXmlDataStorage>
+</file>
+
+<file path=customXml/item4.xml><?xml version="1.0" encoding="utf-8"?>
 <ct:contentTypeSchema xmlns:ct="http://schemas.microsoft.com/office/2006/metadata/contentType" xmlns:ma="http://schemas.microsoft.com/office/2006/metadata/properties/metaAttributes" ct:_="" ma:_="" ma:contentTypeName="Document" ma:contentTypeID="0x01010075DA6243F9EE5044879C846ADEE0EE8B" ma:contentTypeVersion="13" ma:contentTypeDescription="Crée un document." ma:contentTypeScope="" ma:versionID="ecec7970e3f27eb69e0e8ae69b9b9247">
   <xsd:schema xmlns:xsd="http://www.w3.org/2001/XMLSchema" xmlns:xs="http://www.w3.org/2001/XMLSchema" xmlns:p="http://schemas.microsoft.com/office/2006/metadata/properties" xmlns:ns3="8462737e-9925-45f9-9bce-fd7e50c3bcb7" xmlns:ns4="914578ed-0420-474b-999a-c89c7e52cb49" targetNamespace="http://schemas.microsoft.com/office/2006/metadata/properties" ma:root="true" ma:fieldsID="5930b331b7ba4a9a7c48451ee9c3ec40" ns3:_="" ns4:_="">
     <xsd:import namespace="8462737e-9925-45f9-9bce-fd7e50c3bcb7"/>
@@ -13932,16 +14141,13 @@
 </ct:contentTypeSchema>
 </file>
 
-<file path=customXml/item4.xml><?xml version="1.0" encoding="utf-8"?>
-<go:gDocsCustomXmlDataStorage xmlns:go="http://customooxmlschemas.google.com/" xmlns:r="http://schemas.openxmlformats.org/officeDocument/2006/relationships">
-  <go:docsCustomData xmlns:go="http://customooxmlschemas.google.com/" roundtripDataSignature="AMtx7mjFgjoaD1OLd5qcvuzh4Bx32FSENg==">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</go:docsCustomData>
-</go:gDocsCustomXmlDataStorage>
-</file>
-
 <file path=customXml/item5.xml><?xml version="1.0" encoding="utf-8"?>
-<p:properties xmlns:p="http://schemas.microsoft.com/office/2006/metadata/properties" xmlns:xsi="http://www.w3.org/2001/XMLSchema-instance" xmlns:pc="http://schemas.microsoft.com/office/infopath/2007/PartnerControls">
-  <documentManagement/>
-</p:properties>
+<?mso-contentType ?>
+<FormTemplates xmlns="http://schemas.microsoft.com/sharepoint/v3/contenttype/forms">
+  <Display>DocumentLibraryForm</Display>
+  <Edit>DocumentLibraryForm</Edit>
+  <New>DocumentLibraryForm</New>
+</FormTemplates>
 </file>
 
 <file path=customXml/itemProps1.xml><?xml version="1.0" encoding="utf-8"?>
@@ -13953,14 +14159,24 @@
 </file>
 
 <file path=customXml/itemProps2.xml><?xml version="1.0" encoding="utf-8"?>
-<ds:datastoreItem xmlns:ds="http://schemas.openxmlformats.org/officeDocument/2006/customXml" ds:itemID="{053D4922-6C8B-4967-859C-BA368B70407A}">
+<ds:datastoreItem xmlns:ds="http://schemas.openxmlformats.org/officeDocument/2006/customXml" ds:itemID="{E6CE8604-968E-4D17-8AEB-77CB66355B29}">
   <ds:schemaRefs>
-    <ds:schemaRef ds:uri="http://schemas.microsoft.com/sharepoint/v3/contenttype/forms"/>
+    <ds:schemaRef ds:uri="http://schemas.microsoft.com/office/2006/metadata/properties"/>
+    <ds:schemaRef ds:uri="http://schemas.microsoft.com/office/infopath/2007/PartnerControls"/>
   </ds:schemaRefs>
 </ds:datastoreItem>
 </file>
 
 <file path=customXml/itemProps3.xml><?xml version="1.0" encoding="utf-8"?>
+<ds:datastoreItem xmlns:ds="http://schemas.openxmlformats.org/officeDocument/2006/customXml" ds:itemID="{11111111-1234-1234-1234-123412341234}">
+  <ds:schemaRefs>
+    <ds:schemaRef ds:uri="http://customooxmlschemas.google.com/"/>
+    <ds:schemaRef ds:uri="http://schemas.openxmlformats.org/officeDocument/2006/relationships"/>
+  </ds:schemaRefs>
+</ds:datastoreItem>
+</file>
+
+<file path=customXml/itemProps4.xml><?xml version="1.0" encoding="utf-8"?>
 <ds:datastoreItem xmlns:ds="http://schemas.openxmlformats.org/officeDocument/2006/customXml" ds:itemID="{AB781F41-9E72-40ED-A05D-CBBB5094373E}">
   <ds:schemaRefs>
     <ds:schemaRef ds:uri="http://schemas.microsoft.com/office/2006/metadata/contentType"/>
@@ -13979,20 +14195,10 @@
 </ds:datastoreItem>
 </file>
 
-<file path=customXml/itemProps4.xml><?xml version="1.0" encoding="utf-8"?>
-<ds:datastoreItem xmlns:ds="http://schemas.openxmlformats.org/officeDocument/2006/customXml" ds:itemID="{11111111-1234-1234-1234-123412341234}">
+<file path=customXml/itemProps5.xml><?xml version="1.0" encoding="utf-8"?>
+<ds:datastoreItem xmlns:ds="http://schemas.openxmlformats.org/officeDocument/2006/customXml" ds:itemID="{053D4922-6C8B-4967-859C-BA368B70407A}">
   <ds:schemaRefs>
-    <ds:schemaRef ds:uri="http://customooxmlschemas.google.com/"/>
-    <ds:schemaRef ds:uri="http://schemas.openxmlformats.org/officeDocument/2006/relationships"/>
-  </ds:schemaRefs>
-</ds:datastoreItem>
-</file>
-
-<file path=customXml/itemProps5.xml><?xml version="1.0" encoding="utf-8"?>
-<ds:datastoreItem xmlns:ds="http://schemas.openxmlformats.org/officeDocument/2006/customXml" ds:itemID="{E6CE8604-968E-4D17-8AEB-77CB66355B29}">
-  <ds:schemaRefs>
-    <ds:schemaRef ds:uri="http://schemas.microsoft.com/office/2006/metadata/properties"/>
-    <ds:schemaRef ds:uri="http://schemas.microsoft.com/office/infopath/2007/PartnerControls"/>
+    <ds:schemaRef ds:uri="http://schemas.microsoft.com/sharepoint/v3/contenttype/forms"/>
   </ds:schemaRefs>
 </ds:datastoreItem>
 </file>
</xml_diff>